<commit_message>
A few changes on top of David's
git-svn-id: http://gforge.hl7.org/svn/fhir/trunk@999 2f0db536-2c49-4257-a3fa-e771ed206c19
</commit_message>
<xml_diff>
--- a/documents/marketing/Glossy/Introducing FHIR Glossy-dh.docx
+++ b/documents/marketing/Glossy/Introducing FHIR Glossy-dh.docx
@@ -1,6 +1,6 @@
 
 <file path=word/document.xml><?xml version="1.0" encoding="utf-8"?>
-<w:document xmlns:wpc="http://schemas.microsoft.com/office/word/2010/wordprocessingCanvas" xmlns:mo="http://schemas.microsoft.com/office/mac/office/2008/main" xmlns:mc="http://schemas.openxmlformats.org/markup-compatibility/2006" xmlns:mv="urn:schemas-microsoft-com:mac:vml" xmlns:o="urn:schemas-microsoft-com:office:office" xmlns:r="http://schemas.openxmlformats.org/officeDocument/2006/relationships" xmlns:m="http://schemas.openxmlformats.org/officeDocument/2006/math" xmlns:v="urn:schemas-microsoft-com:vml" xmlns:wp14="http://schemas.microsoft.com/office/word/2010/wordprocessingDrawing" xmlns:wp="http://schemas.openxmlformats.org/drawingml/2006/wordprocessingDrawing" xmlns:w10="urn:schemas-microsoft-com:office:word" xmlns:w="http://schemas.openxmlformats.org/wordprocessingml/2006/main" xmlns:w14="http://schemas.microsoft.com/office/word/2010/wordml" xmlns:wpg="http://schemas.microsoft.com/office/word/2010/wordprocessingGroup" xmlns:wpi="http://schemas.microsoft.com/office/word/2010/wordprocessingInk" xmlns:wne="http://schemas.microsoft.com/office/word/2006/wordml" xmlns:wps="http://schemas.microsoft.com/office/word/2010/wordprocessingShape" mc:Ignorable="w14 wp14">
+<w:document xmlns:wpc="http://schemas.microsoft.com/office/word/2010/wordprocessingCanvas" xmlns:mc="http://schemas.openxmlformats.org/markup-compatibility/2006" xmlns:o="urn:schemas-microsoft-com:office:office" xmlns:r="http://schemas.openxmlformats.org/officeDocument/2006/relationships" xmlns:m="http://schemas.openxmlformats.org/officeDocument/2006/math" xmlns:v="urn:schemas-microsoft-com:vml" xmlns:wp14="http://schemas.microsoft.com/office/word/2010/wordprocessingDrawing" xmlns:wp="http://schemas.openxmlformats.org/drawingml/2006/wordprocessingDrawing" xmlns:w10="urn:schemas-microsoft-com:office:word" xmlns:w="http://schemas.openxmlformats.org/wordprocessingml/2006/main" xmlns:w14="http://schemas.microsoft.com/office/word/2010/wordml" xmlns:wpg="http://schemas.microsoft.com/office/word/2010/wordprocessingGroup" xmlns:wpi="http://schemas.microsoft.com/office/word/2010/wordprocessingInk" xmlns:wne="http://schemas.microsoft.com/office/word/2006/wordml" xmlns:wps="http://schemas.microsoft.com/office/word/2010/wordprocessingShape" mc:Ignorable="w14 wp14">
   <w:body>
     <w:p>
       <w:pPr>
@@ -12,6 +12,8 @@
           <w:color w:val="FF0000"/>
         </w:rPr>
       </w:pPr>
+      <w:bookmarkStart w:id="0" w:name="_GoBack"/>
+      <w:bookmarkEnd w:id="0"/>
       <w:r>
         <w:rPr>
           <w:rFonts w:ascii="Arial Black" w:hAnsi="Arial Black"/>
@@ -91,22 +93,35 @@
       <w:r>
         <w:t>(</w:t>
       </w:r>
-      <w:hyperlink r:id="rId6" w:history="1">
-        <w:r>
-          <w:rPr>
-            <w:rStyle w:val="Hyperlink"/>
-          </w:rPr>
-          <w:t>hl7.org/</w:t>
-        </w:r>
-        <w:proofErr w:type="spellStart"/>
-        <w:r>
-          <w:rPr>
-            <w:rStyle w:val="Hyperlink"/>
-          </w:rPr>
-          <w:t>fhir</w:t>
-        </w:r>
-        <w:proofErr w:type="spellEnd"/>
-      </w:hyperlink>
+      <w:r>
+        <w:fldChar w:fldCharType="begin"/>
+      </w:r>
+      <w:r>
+        <w:instrText xml:space="preserve"> HYPERLINK "http://www.hl7.org/fhir/" </w:instrText>
+      </w:r>
+      <w:r>
+        <w:fldChar w:fldCharType="separate"/>
+      </w:r>
+      <w:r>
+        <w:rPr>
+          <w:rStyle w:val="Hyperlink"/>
+        </w:rPr>
+        <w:t>hl7.org/</w:t>
+      </w:r>
+      <w:proofErr w:type="spellStart"/>
+      <w:r>
+        <w:rPr>
+          <w:rStyle w:val="Hyperlink"/>
+        </w:rPr>
+        <w:t>fhir</w:t>
+      </w:r>
+      <w:proofErr w:type="spellEnd"/>
+      <w:r>
+        <w:rPr>
+          <w:rStyle w:val="Hyperlink"/>
+        </w:rPr>
+        <w:fldChar w:fldCharType="end"/>
+      </w:r>
       <w:r>
         <w:t xml:space="preserve">) </w:t>
       </w:r>
@@ -180,7 +195,7 @@
       <w:r>
         <w:t xml:space="preserve"> can easily be assembled into working systems that solve real world clinical and administrative problems at a fraction of the price </w:t>
       </w:r>
-      <w:ins w:id="0" w:author="David Hay" w:date="2013-02-18T15:30:00Z">
+      <w:ins w:id="1" w:author="David Hay" w:date="2013-02-18T15:30:00Z">
         <w:r>
           <w:t xml:space="preserve">and time </w:t>
         </w:r>
@@ -194,16 +209,57 @@
         <w:t>FHIR is suitable for use in a wide variety of contexts</w:t>
       </w:r>
       <w:r>
-        <w:t xml:space="preserve"> – </w:t>
-      </w:r>
-      <w:r>
-        <w:t>from social media on mobile phones through to server communication in large institutional healthcare providers</w:t>
-      </w:r>
-      <w:ins w:id="1" w:author="David Hay" w:date="2013-02-18T15:30:00Z">
+        <w:t xml:space="preserve"> –</w:t>
+      </w:r>
+      <w:del w:id="2" w:author="Lloyd McKenzie" w:date="2013-02-17T21:29:00Z">
         <w:r>
-          <w:t>, from communication between providers to the basis of an EMR</w:t>
+          <w:delText xml:space="preserve"> </w:delText>
+        </w:r>
+        <w:r>
+          <w:delText xml:space="preserve">from </w:delText>
+        </w:r>
+      </w:del>
+      <w:r>
+        <w:t>social media on mobile phones</w:t>
+      </w:r>
+      <w:ins w:id="3" w:author="Lloyd McKenzie" w:date="2013-02-17T21:29:00Z">
+        <w:r>
+          <w:t xml:space="preserve">, </w:t>
         </w:r>
       </w:ins>
+      <w:del w:id="4" w:author="Lloyd McKenzie" w:date="2013-02-17T21:29:00Z">
+        <w:r>
+          <w:delText xml:space="preserve"> through to </w:delText>
+        </w:r>
+      </w:del>
+      <w:r>
+        <w:t>server communication in large institutional healthcare providers</w:t>
+      </w:r>
+      <w:ins w:id="5" w:author="David Hay" w:date="2013-02-18T15:30:00Z">
+        <w:r>
+          <w:t xml:space="preserve">, </w:t>
+        </w:r>
+      </w:ins>
+      <w:ins w:id="6" w:author="Lloyd McKenzie" w:date="2013-02-17T21:31:00Z">
+        <w:r>
+          <w:t xml:space="preserve">provider-to-provider document and data sharing, </w:t>
+        </w:r>
+      </w:ins>
+      <w:ins w:id="7" w:author="David Hay" w:date="2013-02-18T15:30:00Z">
+        <w:del w:id="8" w:author="Lloyd McKenzie" w:date="2013-02-17T21:32:00Z">
+          <w:r>
+            <w:delText xml:space="preserve">from communication between providers to the </w:delText>
+          </w:r>
+        </w:del>
+        <w:r>
+          <w:t>basis of an EMR</w:t>
+        </w:r>
+      </w:ins>
+      <w:ins w:id="9" w:author="Lloyd McKenzie" w:date="2013-02-17T21:32:00Z">
+        <w:r>
+          <w:t xml:space="preserve"> and many others</w:t>
+        </w:r>
+      </w:ins>
       <w:r>
         <w:t>.</w:t>
       </w:r>
@@ -223,6 +279,12 @@
       </w:r>
     </w:p>
     <w:p>
+      <w:pPr>
+        <w:spacing w:after="0"/>
+        <w:pPrChange w:id="10" w:author="Lloyd McKenzie" w:date="2013-02-17T21:34:00Z">
+          <w:pPr/>
+        </w:pPrChange>
+      </w:pPr>
       <w:r>
         <w:t>FHIR offers many improvements over existing standards:</w:t>
       </w:r>
@@ -234,18 +296,23 @@
           <w:ilvl w:val="0"/>
           <w:numId w:val="2"/>
         </w:numPr>
-      </w:pPr>
-      <w:moveFromRangeStart w:id="2" w:author="Grahame" w:date="2013-02-18T09:52:00Z" w:name="move348944489"/>
-      <w:moveFrom w:id="3" w:author="Grahame" w:date="2013-02-18T09:52:00Z">
-        <w:r>
-          <w:rPr>
-            <w:b/>
-          </w:rPr>
-          <w:t>Interoperability out-of-the-box</w:t>
-        </w:r>
-        <w:r>
-          <w:t xml:space="preserve"> – base resources can be used without templates or constraints</w:t>
-        </w:r>
+        <w:rPr>
+          <w:del w:id="11" w:author="Lloyd McKenzie" w:date="2013-02-17T21:33:00Z"/>
+        </w:rPr>
+      </w:pPr>
+      <w:moveFromRangeStart w:id="12" w:author="Grahame" w:date="2013-02-18T09:52:00Z" w:name="move348944489"/>
+      <w:moveFrom w:id="13" w:author="Grahame" w:date="2013-02-18T09:52:00Z">
+        <w:del w:id="14" w:author="Lloyd McKenzie" w:date="2013-02-17T21:33:00Z">
+          <w:r>
+            <w:rPr>
+              <w:b/>
+            </w:rPr>
+            <w:delText>Interoperability out-of-the-box</w:delText>
+          </w:r>
+          <w:r>
+            <w:delText xml:space="preserve"> – base resources can be used without templates or constraints</w:delText>
+          </w:r>
+        </w:del>
       </w:moveFrom>
     </w:p>
     <w:p>
@@ -255,31 +322,36 @@
           <w:ilvl w:val="0"/>
           <w:numId w:val="2"/>
         </w:numPr>
-      </w:pPr>
-      <w:moveFromRangeStart w:id="4" w:author="Grahame" w:date="2013-02-18T09:52:00Z" w:name="move348944496"/>
-      <w:moveFromRangeEnd w:id="2"/>
-      <w:moveFrom w:id="5" w:author="Grahame" w:date="2013-02-18T09:52:00Z">
-        <w:r>
-          <w:t xml:space="preserve">Transparently supports </w:t>
-        </w:r>
-        <w:r>
-          <w:rPr>
-            <w:b/>
-          </w:rPr>
-          <w:t>messaging, services, document and REST</w:t>
-        </w:r>
-        <w:r>
-          <w:rPr>
-            <w:b/>
-          </w:rPr>
-          <w:t>ful</w:t>
-        </w:r>
-        <w:r>
-          <w:t xml:space="preserve"> architectures – with full interoperability and ability to share profiles and templates across them</w:t>
-        </w:r>
+        <w:rPr>
+          <w:del w:id="15" w:author="Lloyd McKenzie" w:date="2013-02-17T21:33:00Z"/>
+        </w:rPr>
+      </w:pPr>
+      <w:moveFromRangeStart w:id="16" w:author="Grahame" w:date="2013-02-18T09:52:00Z" w:name="move348944496"/>
+      <w:moveFromRangeEnd w:id="12"/>
+      <w:moveFrom w:id="17" w:author="Grahame" w:date="2013-02-18T09:52:00Z">
+        <w:del w:id="18" w:author="Lloyd McKenzie" w:date="2013-02-17T21:33:00Z">
+          <w:r>
+            <w:delText xml:space="preserve">Transparently supports </w:delText>
+          </w:r>
+          <w:r>
+            <w:rPr>
+              <w:b/>
+            </w:rPr>
+            <w:delText>messaging, services, document and REST</w:delText>
+          </w:r>
+          <w:r>
+            <w:rPr>
+              <w:b/>
+            </w:rPr>
+            <w:delText>ful</w:delText>
+          </w:r>
+          <w:r>
+            <w:delText xml:space="preserve"> architectures – with full interoperability and ability to share profiles and templates across them</w:delText>
+          </w:r>
+        </w:del>
       </w:moveFrom>
     </w:p>
-    <w:moveFromRangeEnd w:id="4"/>
+    <w:moveFromRangeEnd w:id="16"/>
     <w:p>
       <w:pPr>
         <w:pStyle w:val="ListParagraph"/>
@@ -360,8 +432,8 @@
           <w:numId w:val="2"/>
         </w:numPr>
       </w:pPr>
-      <w:moveToRangeStart w:id="6" w:author="Grahame" w:date="2013-02-18T09:52:00Z" w:name="move348944489"/>
-      <w:moveTo w:id="7" w:author="Grahame" w:date="2013-02-18T09:52:00Z">
+      <w:moveToRangeStart w:id="19" w:author="Grahame" w:date="2013-02-18T09:52:00Z" w:name="move348944489"/>
+      <w:moveTo w:id="20" w:author="Grahame" w:date="2013-02-18T09:52:00Z">
         <w:r>
           <w:rPr>
             <w:b/>
@@ -373,7 +445,7 @@
         </w:r>
       </w:moveTo>
     </w:p>
-    <w:moveToRangeEnd w:id="6"/>
+    <w:moveToRangeEnd w:id="19"/>
     <w:p>
       <w:pPr>
         <w:pStyle w:val="ListParagraph"/>
@@ -410,15 +482,7 @@
         <w:t>Web standards</w:t>
       </w:r>
       <w:r>
-        <w:t xml:space="preserve"> – XML, JSON, HTTP, Atom, </w:t>
-      </w:r>
-      <w:proofErr w:type="spellStart"/>
-      <w:r>
-        <w:t>OAuth</w:t>
-      </w:r>
-      <w:proofErr w:type="spellEnd"/>
-      <w:r>
-        <w:t>, etc.</w:t>
+        <w:t xml:space="preserve"> – XML, JSON, HTTP, Atom, OAuth, etc.</w:t>
       </w:r>
     </w:p>
     <w:p>
@@ -429,17 +493,17 @@
           <w:numId w:val="2"/>
         </w:numPr>
         <w:rPr>
-          <w:ins w:id="8" w:author="David Hay" w:date="2013-02-18T15:31:00Z"/>
-        </w:rPr>
-      </w:pPr>
-      <w:ins w:id="9" w:author="Grahame" w:date="2013-02-18T09:53:00Z">
+          <w:ins w:id="21" w:author="David Hay" w:date="2013-02-18T15:31:00Z"/>
+        </w:rPr>
+      </w:pPr>
+      <w:ins w:id="22" w:author="Grahame" w:date="2013-02-18T09:53:00Z">
         <w:r>
           <w:t>S</w:t>
         </w:r>
       </w:ins>
-      <w:moveToRangeStart w:id="10" w:author="Grahame" w:date="2013-02-18T09:52:00Z" w:name="move348944496"/>
-      <w:moveTo w:id="11" w:author="Grahame" w:date="2013-02-18T09:52:00Z">
-        <w:del w:id="12" w:author="Grahame" w:date="2013-02-18T09:52:00Z">
+      <w:moveToRangeStart w:id="23" w:author="Grahame" w:date="2013-02-18T09:52:00Z" w:name="move348944496"/>
+      <w:moveTo w:id="24" w:author="Grahame" w:date="2013-02-18T09:52:00Z">
+        <w:del w:id="25" w:author="Grahame" w:date="2013-02-18T09:52:00Z">
           <w:r>
             <w:delText>Transparently s</w:delText>
           </w:r>
@@ -447,7 +511,7 @@
         <w:r>
           <w:t xml:space="preserve">upports </w:t>
         </w:r>
-        <w:del w:id="13" w:author="Grahame" w:date="2013-02-18T09:52:00Z">
+        <w:del w:id="26" w:author="Grahame" w:date="2013-02-18T09:52:00Z">
           <w:r>
             <w:rPr>
               <w:b/>
@@ -455,7 +519,6 @@
             <w:delText xml:space="preserve">messaging, services, document and </w:delText>
           </w:r>
         </w:del>
-        <w:proofErr w:type="spellStart"/>
         <w:r>
           <w:rPr>
             <w:b/>
@@ -468,17 +531,16 @@
           </w:rPr>
           <w:t>ful</w:t>
         </w:r>
-        <w:proofErr w:type="spellEnd"/>
         <w:r>
           <w:t xml:space="preserve"> architectures </w:t>
         </w:r>
-        <w:del w:id="14" w:author="Grahame" w:date="2013-02-18T09:53:00Z">
+        <w:del w:id="27" w:author="Grahame" w:date="2013-02-18T09:53:00Z">
           <w:r>
             <w:delText>– with full interoperability and ability to share profiles and templates across them</w:delText>
           </w:r>
         </w:del>
       </w:moveTo>
-      <w:ins w:id="15" w:author="Grahame" w:date="2013-02-18T09:53:00Z">
+      <w:ins w:id="28" w:author="Grahame" w:date="2013-02-18T09:53:00Z">
         <w:r>
           <w:t>and other styles of exchanging information seamlessly</w:t>
         </w:r>
@@ -492,13 +554,35 @@
           <w:numId w:val="2"/>
         </w:numPr>
       </w:pPr>
-      <w:ins w:id="16" w:author="David Hay" w:date="2013-02-18T15:31:00Z">
+      <w:ins w:id="29" w:author="David Hay" w:date="2013-02-18T15:31:00Z">
         <w:r>
           <w:t>Can also support messaging and document based interchanges</w:t>
         </w:r>
       </w:ins>
-    </w:p>
-    <w:moveToRangeEnd w:id="10"/>
+      <w:ins w:id="30" w:author="Lloyd McKenzie" w:date="2013-02-17T21:32:00Z">
+        <w:r>
+          <w:t xml:space="preserve"> </w:t>
+        </w:r>
+        <w:r>
+          <w:rPr>
+            <w:rPrChange w:id="31" w:author="Lloyd McKenzie" w:date="2013-02-17T21:35:00Z">
+              <w:rPr/>
+            </w:rPrChange>
+          </w:rPr>
+          <w:t>with</w:t>
+        </w:r>
+        <w:r>
+          <w:rPr>
+            <w:b/>
+            <w:rPrChange w:id="32" w:author="Lloyd McKenzie" w:date="2013-02-17T21:33:00Z">
+              <w:rPr/>
+            </w:rPrChange>
+          </w:rPr>
+          <w:t xml:space="preserve"> consistent data representation across architectures</w:t>
+        </w:r>
+      </w:ins>
+    </w:p>
+    <w:moveToRangeEnd w:id="23"/>
     <w:p>
       <w:pPr>
         <w:pStyle w:val="ListParagraph"/>
@@ -561,7 +645,7 @@
           <w:numId w:val="2"/>
         </w:numPr>
         <w:rPr>
-          <w:ins w:id="17" w:author="David Hay" w:date="2013-02-18T15:33:00Z"/>
+          <w:ins w:id="33" w:author="David Hay" w:date="2013-02-18T15:33:00Z"/>
         </w:rPr>
       </w:pPr>
       <w:r>
@@ -573,8 +657,6 @@
       <w:r>
         <w:t xml:space="preserve"> and rigorous formal mapping for correctness</w:t>
       </w:r>
-      <w:bookmarkStart w:id="18" w:name="_GoBack"/>
-      <w:bookmarkEnd w:id="18"/>
     </w:p>
     <w:p>
       <w:pPr>
@@ -584,7 +666,7 @@
           <w:numId w:val="2"/>
         </w:numPr>
         <w:rPr>
-          <w:del w:id="19" w:author="David Hay" w:date="2013-02-18T15:33:00Z"/>
+          <w:del w:id="34" w:author="David Hay" w:date="2013-02-18T15:33:00Z"/>
         </w:rPr>
       </w:pPr>
     </w:p>
@@ -611,7 +693,7 @@
       <w:r>
         <w:t xml:space="preserve">FHIR solves this challenge by defining a simple framework for extensions.  All that is needed is a reference to the </w:t>
       </w:r>
-      <w:ins w:id="20" w:author="David Hay" w:date="2013-02-18T15:33:00Z">
+      <w:ins w:id="35" w:author="David Hay" w:date="2013-02-18T15:33:00Z">
         <w:r>
           <w:t xml:space="preserve">on-line </w:t>
         </w:r>
@@ -631,7 +713,7 @@
       <w:r>
         <w:rPr>
           <w:noProof/>
-          <w:lang w:val="en-US"/>
+          <w:lang w:val="en-CA" w:eastAsia="en-CA"/>
         </w:rPr>
         <w:drawing>
           <wp:inline distT="0" distB="0" distL="0" distR="0" wp14:anchorId="7F45F39A" wp14:editId="399F4F03">
@@ -649,7 +731,7 @@
                     <pic:cNvPicPr/>
                   </pic:nvPicPr>
                   <pic:blipFill>
-                    <a:blip r:embed="rId7"/>
+                    <a:blip r:embed="rId6"/>
                     <a:stretch>
                       <a:fillRect/>
                     </a:stretch>
@@ -672,27 +754,27 @@
     </w:p>
     <w:p>
       <w:r>
+        <w:t xml:space="preserve">All systems, no matter how they are developed, can easily read these extensions and extension definitions can be retrieved using same framework as retrieving other resources. </w:t>
+      </w:r>
+    </w:p>
+    <w:p>
+      <w:pPr>
+        <w:pStyle w:val="Heading2"/>
+        <w:rPr>
+          <w:color w:val="FF0000"/>
+        </w:rPr>
+      </w:pPr>
+      <w:r>
+        <w:rPr>
+          <w:color w:val="FF0000"/>
+        </w:rPr>
         <w:lastRenderedPageBreak/>
-        <w:t xml:space="preserve">All systems, no matter how they are developed, can easily read these extensions and extension definitions can be retrieved using same framework as retrieving other resources. </w:t>
-      </w:r>
-    </w:p>
-    <w:p>
-      <w:pPr>
-        <w:pStyle w:val="Heading2"/>
+        <w:t>Example</w:t>
+      </w:r>
+      <w:r>
         <w:rPr>
           <w:color w:val="FF0000"/>
         </w:rPr>
-      </w:pPr>
-      <w:r>
-        <w:rPr>
-          <w:color w:val="FF0000"/>
-        </w:rPr>
-        <w:t>Example</w:t>
-      </w:r>
-      <w:r>
-        <w:rPr>
-          <w:color w:val="FF0000"/>
-        </w:rPr>
         <w:t xml:space="preserve"> Resource: Patient</w:t>
       </w:r>
     </w:p>
@@ -705,7 +787,7 @@
       <w:r>
         <w:rPr>
           <w:noProof/>
-          <w:lang w:val="en-US"/>
+          <w:lang w:val="en-CA" w:eastAsia="en-CA"/>
         </w:rPr>
         <mc:AlternateContent>
           <mc:Choice Requires="wps">
@@ -763,7 +845,7 @@
               </wp:anchor>
             </w:drawing>
           </mc:Choice>
-          <mc:Fallback>
+          <mc:Fallback xmlns:mv="urn:schemas-microsoft-com:mac:vml" xmlns:mo="http://schemas.microsoft.com/office/mac/office/2008/main">
             <w:pict>
               <v:shapetype id="_x0000_t32" coordsize="21600,21600" o:spt="32" o:oned="t" path="m,l21600,21600e" filled="f">
                 <v:path arrowok="t" fillok="f" o:connecttype="none"/>
@@ -779,7 +861,7 @@
       <w:r>
         <w:rPr>
           <w:noProof/>
-          <w:lang w:val="en-US"/>
+          <w:lang w:val="en-CA" w:eastAsia="en-CA"/>
         </w:rPr>
         <mc:AlternateContent>
           <mc:Choice Requires="wps">
@@ -840,7 +922,7 @@
               </wp:anchor>
             </w:drawing>
           </mc:Choice>
-          <mc:Fallback>
+          <mc:Fallback xmlns:mv="urn:schemas-microsoft-com:mac:vml" xmlns:mo="http://schemas.microsoft.com/office/mac/office/2008/main">
             <w:pict>
               <v:shape id="Straight Arrow Connector 4" o:spid="_x0000_s1026" type="#_x0000_t32" style="position:absolute;margin-left:320.1pt;margin-top:45.3pt;width:47.6pt;height:0;flip:x;z-index:251661312;visibility:visible;mso-wrap-style:square;mso-width-percent:0;mso-height-percent:0;mso-wrap-distance-left:9pt;mso-wrap-distance-top:0;mso-wrap-distance-right:9pt;mso-wrap-distance-bottom:0;mso-position-horizontal:absolute;mso-position-horizontal-relative:text;mso-position-vertical:absolute;mso-position-vertical-relative:text;mso-width-percent:0;mso-height-percent:0;mso-width-relative:margin;mso-height-relative:margin" o:gfxdata="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" strokecolor="#4579b8 [3044]">
                 <v:stroke endarrow="open"/>
@@ -852,7 +934,7 @@
       <w:r>
         <w:rPr>
           <w:noProof/>
-          <w:lang w:val="en-US"/>
+          <w:lang w:val="en-CA" w:eastAsia="en-CA"/>
         </w:rPr>
         <mc:AlternateContent>
           <mc:Choice Requires="wps">
@@ -925,7 +1007,7 @@
               </wp:anchor>
             </w:drawing>
           </mc:Choice>
-          <mc:Fallback>
+          <mc:Fallback xmlns:mv="urn:schemas-microsoft-com:mac:vml" xmlns:mo="http://schemas.microsoft.com/office/mac/office/2008/main">
             <w:pict>
               <v:rect id="Rectangle 11" o:spid="_x0000_s1026" style="position:absolute;margin-left:7.7pt;margin-top:10.05pt;width:312.75pt;height:71.25pt;z-index:251665408;visibility:visible;mso-wrap-style:square;mso-width-percent:0;mso-height-percent:0;mso-wrap-distance-left:9pt;mso-wrap-distance-top:0;mso-wrap-distance-right:9pt;mso-wrap-distance-bottom:0;mso-position-horizontal:absolute;mso-position-horizontal-relative:text;mso-position-vertical:absolute;mso-position-vertical-relative:text;mso-width-percent:0;mso-height-percent:0;mso-width-relative:margin;mso-height-relative:margin;v-text-anchor:middle" o:gfxdata="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" fillcolor="#4f81bd [3204]" stroked="f" strokeweight="2pt">
                 <v:fill opacity="13107f"/>
@@ -937,7 +1019,7 @@
       <w:r>
         <w:rPr>
           <w:noProof/>
-          <w:lang w:val="en-US"/>
+          <w:lang w:val="en-CA" w:eastAsia="en-CA"/>
         </w:rPr>
         <mc:AlternateContent>
           <mc:Choice Requires="wps">
@@ -1112,7 +1194,7 @@
               </wp:anchor>
             </w:drawing>
           </mc:Choice>
-          <mc:Fallback>
+          <mc:Fallback xmlns:mv="urn:schemas-microsoft-com:mac:vml" xmlns:mo="http://schemas.microsoft.com/office/mac/office/2008/main">
             <w:pict>
               <v:shapetype id="_x0000_t202" coordsize="21600,21600" o:spt="202" path="m,l,21600r21600,l21600,xe">
                 <v:stroke joinstyle="miter"/>
@@ -1238,7 +1320,7 @@
       <w:r>
         <w:rPr>
           <w:noProof/>
-          <w:lang w:val="en-US"/>
+          <w:lang w:val="en-CA" w:eastAsia="en-CA"/>
         </w:rPr>
         <mc:AlternateContent>
           <mc:Choice Requires="wps">
@@ -1322,7 +1404,7 @@
               </wp:anchor>
             </w:drawing>
           </mc:Choice>
-          <mc:Fallback>
+          <mc:Fallback xmlns:mv="urn:schemas-microsoft-com:mac:vml" xmlns:mo="http://schemas.microsoft.com/office/mac/office/2008/main">
             <w:pict>
               <v:shape id="Text Box 3" o:spid="_x0000_s1027" type="#_x0000_t202" style="position:absolute;margin-left:367.7pt;margin-top:19.8pt;width:112.5pt;height:51.75pt;z-index:251660288;visibility:visible;mso-wrap-style:square;mso-width-percent:0;mso-height-percent:0;mso-wrap-distance-left:9pt;mso-wrap-distance-top:0;mso-wrap-distance-right:9pt;mso-wrap-distance-bottom:0;mso-position-horizontal:absolute;mso-position-horizontal-relative:text;mso-position-vertical:absolute;mso-position-vertical-relative:text;mso-width-percent:0;mso-height-percent:0;mso-width-relative:margin;mso-height-relative:margin;v-text-anchor:top" o:gfxdata="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" fillcolor="white [3201]" strokecolor="#4f81bd [3204]" strokeweight="2pt">
                 <v:textbox>
@@ -1353,7 +1435,7 @@
       <w:r>
         <w:rPr>
           <w:noProof/>
-          <w:lang w:val="en-US"/>
+          <w:lang w:val="en-CA" w:eastAsia="en-CA"/>
         </w:rPr>
         <mc:AlternateContent>
           <mc:Choice Requires="wps">
@@ -1426,7 +1508,7 @@
               </wp:anchor>
             </w:drawing>
           </mc:Choice>
-          <mc:Fallback>
+          <mc:Fallback xmlns:mv="urn:schemas-microsoft-com:mac:vml" xmlns:mo="http://schemas.microsoft.com/office/mac/office/2008/main">
             <w:pict>
               <v:rect id="Rectangle 12" o:spid="_x0000_s1026" style="position:absolute;margin-left:7.7pt;margin-top:81.3pt;width:312.75pt;height:244.5pt;z-index:251667456;visibility:visible;mso-wrap-style:square;mso-width-percent:0;mso-height-percent:0;mso-wrap-distance-left:9pt;mso-wrap-distance-top:0;mso-wrap-distance-right:9pt;mso-wrap-distance-bottom:0;mso-position-horizontal:absolute;mso-position-horizontal-relative:text;mso-position-vertical:absolute;mso-position-vertical-relative:text;mso-width-percent:0;mso-height-percent:0;mso-width-relative:margin;mso-height-relative:margin;v-text-anchor:middle" o:gfxdata="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" fillcolor="#92d050" stroked="f" strokeweight="2pt">
                 <v:fill opacity="13107f"/>
@@ -1438,7 +1520,7 @@
       <w:r>
         <w:rPr>
           <w:noProof/>
-          <w:lang w:val="en-US"/>
+          <w:lang w:val="en-CA" w:eastAsia="en-CA"/>
         </w:rPr>
         <w:drawing>
           <wp:inline distT="0" distB="0" distL="0" distR="0" wp14:anchorId="692E82F6" wp14:editId="386313F9">
@@ -1456,7 +1538,7 @@
                     <pic:cNvPicPr/>
                   </pic:nvPicPr>
                   <pic:blipFill>
-                    <a:blip r:embed="rId8"/>
+                    <a:blip r:embed="rId7"/>
                     <a:stretch>
                       <a:fillRect/>
                     </a:stretch>
@@ -1530,33 +1612,33 @@
       </w:r>
     </w:p>
     <w:p>
-      <w:commentRangeStart w:id="21"/>
+      <w:commentRangeStart w:id="36"/>
       <w:r>
         <w:t>FHIR</w:t>
       </w:r>
-      <w:commentRangeEnd w:id="21"/>
+      <w:commentRangeEnd w:id="36"/>
       <w:r>
         <w:rPr>
           <w:rStyle w:val="CommentReference"/>
         </w:rPr>
-        <w:commentReference w:id="21"/>
+        <w:commentReference w:id="36"/>
       </w:r>
       <w:r>
         <w:t xml:space="preserve">. </w:t>
       </w:r>
-      <w:commentRangeStart w:id="22"/>
+      <w:commentRangeStart w:id="37"/>
       <w:r>
         <w:rPr>
           <w:noProof/>
           <w:color w:val="0000FF"/>
-          <w:lang w:val="en-US"/>
+          <w:lang w:val="en-CA" w:eastAsia="en-CA"/>
         </w:rPr>
         <w:drawing>
           <wp:inline distT="0" distB="0" distL="0" distR="0" wp14:anchorId="64FEC75A" wp14:editId="1D32B3AB">
             <wp:extent cx="152400" cy="152400"/>
             <wp:effectExtent l="0" t="0" r="0" b="0"/>
             <wp:docPr id="9" name="Picture 9" descr="C:\workspace\projects\org.hl7.fhir\publish\flame16.png">
-              <a:hlinkClick xmlns:a="http://schemas.openxmlformats.org/drawingml/2006/main" r:id="rId10" tooltip="&quot;Fast Healthcare Interoperability Resources - Home Page&quot;"/>
+              <a:hlinkClick xmlns:a="http://schemas.openxmlformats.org/drawingml/2006/main" r:id="rId9" tooltip="&quot;Fast Healthcare Interoperability Resources - Home Page&quot;"/>
             </wp:docPr>
             <wp:cNvGraphicFramePr>
               <a:graphicFrameLocks xmlns:a="http://schemas.openxmlformats.org/drawingml/2006/main" noChangeAspect="1"/>
@@ -1566,14 +1648,14 @@
                 <pic:pic xmlns:pic="http://schemas.openxmlformats.org/drawingml/2006/picture">
                   <pic:nvPicPr>
                     <pic:cNvPr id="0" name="Picture 1" descr="C:\workspace\projects\org.hl7.fhir\publish\flame16.png">
-                      <a:hlinkClick r:id="rId10" tooltip="&quot;Fast Healthcare Interoperability Resources - Home Page&quot;"/>
+                      <a:hlinkClick r:id="rId9" tooltip="&quot;Fast Healthcare Interoperability Resources - Home Page&quot;"/>
                     </pic:cNvPr>
                     <pic:cNvPicPr>
                       <a:picLocks noChangeAspect="1" noChangeArrowheads="1"/>
                     </pic:cNvPicPr>
                   </pic:nvPicPr>
                   <pic:blipFill>
-                    <a:blip r:embed="rId11">
+                    <a:blip r:embed="rId10">
                       <a:extLst>
                         <a:ext uri="{28A0092B-C50C-407E-A947-70E740481C1C}">
                           <a14:useLocalDpi xmlns:a14="http://schemas.microsoft.com/office/drawing/2010/main" val="0"/>
@@ -1604,41 +1686,67 @@
           </wp:inline>
         </w:drawing>
       </w:r>
-      <w:commentRangeEnd w:id="22"/>
+      <w:commentRangeEnd w:id="37"/>
       <w:r>
         <w:rPr>
           <w:rStyle w:val="CommentReference"/>
         </w:rPr>
-        <w:commentReference w:id="22"/>
+        <w:commentReference w:id="37"/>
       </w:r>
       <w:r>
         <w:t xml:space="preserve"> </w:t>
       </w:r>
-      <w:hyperlink r:id="rId12" w:history="1">
+      <w:r>
+        <w:fldChar w:fldCharType="begin"/>
+      </w:r>
+      <w:r>
+        <w:instrText xml:space="preserve"> HYPERLINK "http://www.hl7.org/fhir/" </w:instrText>
+      </w:r>
+      <w:r>
+        <w:fldChar w:fldCharType="separate"/>
+      </w:r>
+      <w:r>
+        <w:rPr>
+          <w:rStyle w:val="Hyperlink"/>
+        </w:rPr>
+        <w:t>http://www.hl7.org/fhir</w:t>
+      </w:r>
+      <w:del w:id="38" w:author="Lloyd McKenzie" w:date="2013-02-17T21:36:00Z">
         <w:r>
           <w:rPr>
             <w:rStyle w:val="Hyperlink"/>
           </w:rPr>
-          <w:t>http://www.hl7.org/fhir/</w:t>
+          <w:delText>/</w:delText>
         </w:r>
-      </w:hyperlink>
+      </w:del>
+      <w:r>
+        <w:rPr>
+          <w:rStyle w:val="Hyperlink"/>
+        </w:rPr>
+        <w:fldChar w:fldCharType="end"/>
+      </w:r>
       <w:r>
         <w:t>.  Follow us on #FHIR</w:t>
       </w:r>
     </w:p>
     <w:sectPr>
       <w:pgSz w:w="12240" w:h="15840" w:code="1"/>
-      <w:pgMar w:top="1361" w:right="1361" w:bottom="1361" w:left="1361" w:header="709" w:footer="709" w:gutter="0"/>
+      <w:pgMar w:top="1361" w:right="1361" w:bottom="1247" w:left="1361" w:header="709" w:footer="709" w:gutter="0"/>
       <w:cols w:space="708"/>
       <w:docGrid w:linePitch="360"/>
+      <w:sectPrChange w:id="39" w:author="Lloyd McKenzie" w:date="2013-02-17T21:36:00Z">
+        <w:sectPr>
+          <w:pgMar w:top="1361" w:right="1361" w:bottom="1361" w:left="1361" w:header="709" w:footer="709" w:gutter="0"/>
+        </w:sectPr>
+      </w:sectPrChange>
     </w:sectPr>
   </w:body>
 </w:document>
 </file>
 
 <file path=word/comments.xml><?xml version="1.0" encoding="utf-8"?>
-<w:comments xmlns:wpc="http://schemas.microsoft.com/office/word/2010/wordprocessingCanvas" xmlns:mo="http://schemas.microsoft.com/office/mac/office/2008/main" xmlns:mc="http://schemas.openxmlformats.org/markup-compatibility/2006" xmlns:mv="urn:schemas-microsoft-com:mac:vml" xmlns:o="urn:schemas-microsoft-com:office:office" xmlns:r="http://schemas.openxmlformats.org/officeDocument/2006/relationships" xmlns:m="http://schemas.openxmlformats.org/officeDocument/2006/math" xmlns:v="urn:schemas-microsoft-com:vml" xmlns:wp14="http://schemas.microsoft.com/office/word/2010/wordprocessingDrawing" xmlns:wp="http://schemas.openxmlformats.org/drawingml/2006/wordprocessingDrawing" xmlns:w10="urn:schemas-microsoft-com:office:word" xmlns:w="http://schemas.openxmlformats.org/wordprocessingml/2006/main" xmlns:w14="http://schemas.microsoft.com/office/word/2010/wordml" xmlns:wpg="http://schemas.microsoft.com/office/word/2010/wordprocessingGroup" xmlns:wpi="http://schemas.microsoft.com/office/word/2010/wordprocessingInk" xmlns:wne="http://schemas.microsoft.com/office/word/2006/wordml" xmlns:wps="http://schemas.microsoft.com/office/word/2010/wordprocessingShape" mc:Ignorable="w14 wp14">
-  <w:comment w:id="21" w:author="David Hay" w:date="2013-02-18T15:32:00Z" w:initials="DH">
+<w:comments xmlns:wpc="http://schemas.microsoft.com/office/word/2010/wordprocessingCanvas" xmlns:mc="http://schemas.openxmlformats.org/markup-compatibility/2006" xmlns:o="urn:schemas-microsoft-com:office:office" xmlns:r="http://schemas.openxmlformats.org/officeDocument/2006/relationships" xmlns:m="http://schemas.openxmlformats.org/officeDocument/2006/math" xmlns:v="urn:schemas-microsoft-com:vml" xmlns:wp14="http://schemas.microsoft.com/office/word/2010/wordprocessingDrawing" xmlns:wp="http://schemas.openxmlformats.org/drawingml/2006/wordprocessingDrawing" xmlns:w10="urn:schemas-microsoft-com:office:word" xmlns:w="http://schemas.openxmlformats.org/wordprocessingml/2006/main" xmlns:w14="http://schemas.microsoft.com/office/word/2010/wordml" xmlns:wpg="http://schemas.microsoft.com/office/word/2010/wordprocessingGroup" xmlns:wpi="http://schemas.microsoft.com/office/word/2010/wordprocessingInk" xmlns:wne="http://schemas.microsoft.com/office/word/2006/wordml" xmlns:wps="http://schemas.microsoft.com/office/word/2010/wordprocessingShape" mc:Ignorable="w14 wp14">
+  <w:comment w:id="36" w:author="David Hay" w:date="2013-02-18T15:32:00Z" w:initials="DH">
     <w:p>
       <w:pPr>
         <w:pStyle w:val="CommentText"/>
@@ -1662,7 +1770,7 @@
       </w:r>
     </w:p>
   </w:comment>
-  <w:comment w:id="22" w:author="Lloyd McKenzie" w:date="2013-02-17T14:54:00Z" w:initials="LRM">
+  <w:comment w:id="37" w:author="Lloyd McKenzie" w:date="2013-02-17T14:54:00Z" w:initials="LRM">
     <w:p>
       <w:pPr>
         <w:pStyle w:val="CommentText"/>
@@ -1674,15 +1782,7 @@
         <w:annotationRef/>
       </w:r>
       <w:r>
-        <w:t xml:space="preserve">Insert a higher resolution graphic.  Are we moving to the one from Furore?  It's better . . </w:t>
-      </w:r>
-      <w:proofErr w:type="gramStart"/>
-      <w:r>
-        <w:t>.  Might</w:t>
-      </w:r>
-      <w:proofErr w:type="gramEnd"/>
-      <w:r>
-        <w:t xml:space="preserve"> also want the graphic on page 1.</w:t>
+        <w:t>Insert a higher resolution graphic.  Are we moving to the one from Furore?  It's better . . .  Might also want the graphic on page 1.</w:t>
       </w:r>
     </w:p>
   </w:comment>
@@ -1690,7 +1790,7 @@
 </file>
 
 <file path=word/numbering.xml><?xml version="1.0" encoding="utf-8"?>
-<w:numbering xmlns:wpc="http://schemas.microsoft.com/office/word/2010/wordprocessingCanvas" xmlns:mo="http://schemas.microsoft.com/office/mac/office/2008/main" xmlns:mc="http://schemas.openxmlformats.org/markup-compatibility/2006" xmlns:mv="urn:schemas-microsoft-com:mac:vml" xmlns:o="urn:schemas-microsoft-com:office:office" xmlns:r="http://schemas.openxmlformats.org/officeDocument/2006/relationships" xmlns:m="http://schemas.openxmlformats.org/officeDocument/2006/math" xmlns:v="urn:schemas-microsoft-com:vml" xmlns:wp14="http://schemas.microsoft.com/office/word/2010/wordprocessingDrawing" xmlns:wp="http://schemas.openxmlformats.org/drawingml/2006/wordprocessingDrawing" xmlns:w10="urn:schemas-microsoft-com:office:word" xmlns:w="http://schemas.openxmlformats.org/wordprocessingml/2006/main" xmlns:w14="http://schemas.microsoft.com/office/word/2010/wordml" xmlns:wpg="http://schemas.microsoft.com/office/word/2010/wordprocessingGroup" xmlns:wpi="http://schemas.microsoft.com/office/word/2010/wordprocessingInk" xmlns:wne="http://schemas.microsoft.com/office/word/2006/wordml" xmlns:wps="http://schemas.microsoft.com/office/word/2010/wordprocessingShape" mc:Ignorable="w14 wp14">
+<w:numbering xmlns:wpc="http://schemas.microsoft.com/office/word/2010/wordprocessingCanvas" xmlns:mc="http://schemas.openxmlformats.org/markup-compatibility/2006" xmlns:o="urn:schemas-microsoft-com:office:office" xmlns:r="http://schemas.openxmlformats.org/officeDocument/2006/relationships" xmlns:m="http://schemas.openxmlformats.org/officeDocument/2006/math" xmlns:v="urn:schemas-microsoft-com:vml" xmlns:wp14="http://schemas.microsoft.com/office/word/2010/wordprocessingDrawing" xmlns:wp="http://schemas.openxmlformats.org/drawingml/2006/wordprocessingDrawing" xmlns:w10="urn:schemas-microsoft-com:office:word" xmlns:w="http://schemas.openxmlformats.org/wordprocessingml/2006/main" xmlns:w14="http://schemas.microsoft.com/office/word/2010/wordml" xmlns:wpg="http://schemas.microsoft.com/office/word/2010/wordprocessingGroup" xmlns:wpi="http://schemas.microsoft.com/office/word/2010/wordprocessingInk" xmlns:wne="http://schemas.microsoft.com/office/word/2006/wordml" xmlns:wps="http://schemas.microsoft.com/office/word/2010/wordprocessingShape" mc:Ignorable="w14 wp14">
   <w:abstractNum w:abstractNumId="0">
     <w:nsid w:val="37656D73"/>
     <w:multiLevelType w:val="hybridMultilevel"/>
@@ -1943,7 +2043,7 @@
       </w:pPr>
     </w:pPrDefault>
   </w:docDefaults>
-  <w:latentStyles w:defLockedState="0" w:defUIPriority="99" w:defSemiHidden="1" w:defUnhideWhenUsed="1" w:defQFormat="0" w:count="276">
+  <w:latentStyles w:defLockedState="0" w:defUIPriority="99" w:defSemiHidden="1" w:defUnhideWhenUsed="1" w:defQFormat="0" w:count="267">
     <w:lsdException w:name="Normal" w:semiHidden="0" w:uiPriority="0" w:unhideWhenUsed="0" w:qFormat="1"/>
     <w:lsdException w:name="heading 1" w:semiHidden="0" w:uiPriority="9" w:unhideWhenUsed="0" w:qFormat="1"/>
     <w:lsdException w:name="heading 2" w:uiPriority="9" w:qFormat="1"/>
@@ -2324,7 +2424,7 @@
 </file>
 
 <file path=word/stylesWithEffects.xml><?xml version="1.0" encoding="utf-8"?>
-<w:styles xmlns:wpc="http://schemas.microsoft.com/office/word/2010/wordprocessingCanvas" xmlns:mo="http://schemas.microsoft.com/office/mac/office/2008/main" xmlns:mc="http://schemas.openxmlformats.org/markup-compatibility/2006" xmlns:mv="urn:schemas-microsoft-com:mac:vml" xmlns:o="urn:schemas-microsoft-com:office:office" xmlns:r="http://schemas.openxmlformats.org/officeDocument/2006/relationships" xmlns:m="http://schemas.openxmlformats.org/officeDocument/2006/math" xmlns:v="urn:schemas-microsoft-com:vml" xmlns:wp14="http://schemas.microsoft.com/office/word/2010/wordprocessingDrawing" xmlns:wp="http://schemas.openxmlformats.org/drawingml/2006/wordprocessingDrawing" xmlns:w10="urn:schemas-microsoft-com:office:word" xmlns:w="http://schemas.openxmlformats.org/wordprocessingml/2006/main" xmlns:w14="http://schemas.microsoft.com/office/word/2010/wordml" xmlns:wpg="http://schemas.microsoft.com/office/word/2010/wordprocessingGroup" xmlns:wpi="http://schemas.microsoft.com/office/word/2010/wordprocessingInk" xmlns:wne="http://schemas.microsoft.com/office/word/2006/wordml" xmlns:wps="http://schemas.microsoft.com/office/word/2010/wordprocessingShape" mc:Ignorable="w14 wp14">
+<w:styles xmlns:wpc="http://schemas.microsoft.com/office/word/2010/wordprocessingCanvas" xmlns:mc="http://schemas.openxmlformats.org/markup-compatibility/2006" xmlns:o="urn:schemas-microsoft-com:office:office" xmlns:r="http://schemas.openxmlformats.org/officeDocument/2006/relationships" xmlns:m="http://schemas.openxmlformats.org/officeDocument/2006/math" xmlns:v="urn:schemas-microsoft-com:vml" xmlns:wp14="http://schemas.microsoft.com/office/word/2010/wordprocessingDrawing" xmlns:wp="http://schemas.openxmlformats.org/drawingml/2006/wordprocessingDrawing" xmlns:w10="urn:schemas-microsoft-com:office:word" xmlns:w="http://schemas.openxmlformats.org/wordprocessingml/2006/main" xmlns:w14="http://schemas.microsoft.com/office/word/2010/wordml" xmlns:wpg="http://schemas.microsoft.com/office/word/2010/wordprocessingGroup" xmlns:wpi="http://schemas.microsoft.com/office/word/2010/wordprocessingInk" xmlns:wne="http://schemas.microsoft.com/office/word/2006/wordml" xmlns:wps="http://schemas.microsoft.com/office/word/2010/wordprocessingShape" mc:Ignorable="w14 wp14">
   <w:docDefaults>
     <w:rPrDefault>
       <w:rPr>
@@ -2340,7 +2440,7 @@
       </w:pPr>
     </w:pPrDefault>
   </w:docDefaults>
-  <w:latentStyles w:defLockedState="0" w:defUIPriority="99" w:defSemiHidden="1" w:defUnhideWhenUsed="1" w:defQFormat="0" w:count="276">
+  <w:latentStyles w:defLockedState="0" w:defUIPriority="99" w:defSemiHidden="1" w:defUnhideWhenUsed="1" w:defQFormat="0" w:count="267">
     <w:lsdException w:name="Normal" w:semiHidden="0" w:uiPriority="0" w:unhideWhenUsed="0" w:qFormat="1"/>
     <w:lsdException w:name="heading 1" w:semiHidden="0" w:uiPriority="9" w:unhideWhenUsed="0" w:qFormat="1"/>
     <w:lsdException w:name="heading 2" w:uiPriority="9" w:qFormat="1"/>

</xml_diff>